<commit_message>
adding a movie to prototype
</commit_message>
<xml_diff>
--- a/docs/Prototype.docx
+++ b/docs/Prototype.docx
@@ -5,6 +5,9 @@
     <w:p>
       <w:pPr>
         <w:bidi/>
+        <w:rPr>
+          <w:rFonts w:hint="cs"/>
+        </w:rPr>
       </w:pPr>
     </w:p>
     <w:p>
@@ -660,9 +663,9 @@
         <w:tblLook w:val="04A0" w:firstRow="1" w:lastRow="0" w:firstColumn="1" w:lastColumn="0" w:noHBand="0" w:noVBand="1"/>
       </w:tblPr>
       <w:tblGrid>
-        <w:gridCol w:w="2394"/>
-        <w:gridCol w:w="2394"/>
-        <w:gridCol w:w="5048"/>
+        <w:gridCol w:w="1012"/>
+        <w:gridCol w:w="1572"/>
+        <w:gridCol w:w="7252"/>
       </w:tblGrid>
       <w:tr>
         <w:tc>
@@ -1078,8 +1081,36 @@
                 <w:bCs/>
                 <w:sz w:val="24"/>
                 <w:szCs w:val="24"/>
+                <w:rtl/>
               </w:rPr>
             </w:pPr>
+            <w:hyperlink r:id="rId9" w:history="1">
+              <w:r>
+                <w:rPr>
+                  <w:rStyle w:val="Hyperlink"/>
+                  <w:b/>
+                  <w:bCs/>
+                  <w:sz w:val="24"/>
+                  <w:szCs w:val="24"/>
+                </w:rPr>
+                <w:t>https://drive.google.com/open?id=0B2j2ru9fqqVhOFBtdUQtVmk3akU</w:t>
+              </w:r>
+            </w:hyperlink>
+          </w:p>
+          <w:p>
+            <w:pPr>
+              <w:bidi/>
+              <w:rPr>
+                <w:rFonts w:hint="cs"/>
+                <w:b/>
+                <w:bCs/>
+                <w:sz w:val="24"/>
+                <w:szCs w:val="24"/>
+                <w:rtl/>
+              </w:rPr>
+            </w:pPr>
+            <w:bookmarkStart w:id="0" w:name="_GoBack"/>
+            <w:bookmarkEnd w:id="0"/>
           </w:p>
         </w:tc>
       </w:tr>
@@ -1088,6 +1119,7 @@
       <w:pPr>
         <w:bidi/>
         <w:rPr>
+          <w:rFonts w:hint="cs"/>
           <w:b/>
           <w:bCs/>
           <w:sz w:val="32"/>
@@ -1117,7 +1149,6 @@
           <w:szCs w:val="28"/>
           <w:rtl/>
         </w:rPr>
-        <w:lastRenderedPageBreak/>
         <w:t>תקציר</w:t>
       </w:r>
     </w:p>
@@ -1514,7 +1545,6 @@
           <w:szCs w:val="28"/>
           <w:rtl/>
         </w:rPr>
-        <w:lastRenderedPageBreak/>
         <w:t>תוכן עניינים</w:t>
       </w:r>
     </w:p>
@@ -3010,7 +3040,7 @@
             </w:tabs>
             <w:bidi/>
             <w:rPr>
-              <w:rFonts w:eastAsiaTheme="minorEastAsia" w:hint="cs"/>
+              <w:rFonts w:eastAsiaTheme="minorEastAsia"/>
               <w:noProof/>
             </w:rPr>
           </w:pPr>
@@ -3119,247 +3149,196 @@
               <w:noProof/>
             </w:rPr>
           </w:pPr>
-          <w:r>
-            <w:rPr>
-              <w:rStyle w:val="Hyperlink"/>
-              <w:noProof/>
-              <w:rtl/>
-            </w:rPr>
-            <w:fldChar w:fldCharType="begin"/>
-          </w:r>
-          <w:r>
-            <w:rPr>
-              <w:rStyle w:val="Hyperlink"/>
-              <w:noProof/>
-            </w:rPr>
-            <w:instrText xml:space="preserve"> </w:instrText>
-          </w:r>
-          <w:r>
-            <w:rPr>
-              <w:noProof/>
-            </w:rPr>
-            <w:instrText>HYPERLINK \l "_Toc471744878"</w:instrText>
-          </w:r>
-          <w:r>
-            <w:rPr>
-              <w:rStyle w:val="Hyperlink"/>
-              <w:noProof/>
-            </w:rPr>
-            <w:instrText xml:space="preserve"> </w:instrText>
-          </w:r>
-          <w:r>
-            <w:rPr>
-              <w:rStyle w:val="Hyperlink"/>
-              <w:noProof/>
-              <w:rtl/>
-            </w:rPr>
-          </w:r>
-          <w:r>
-            <w:rPr>
-              <w:rStyle w:val="Hyperlink"/>
-              <w:noProof/>
-              <w:rtl/>
-            </w:rPr>
-            <w:fldChar w:fldCharType="separate"/>
-          </w:r>
-          <w:r>
-            <w:rPr>
-              <w:rStyle w:val="Hyperlink"/>
-              <w:rFonts w:hint="eastAsia"/>
-              <w:noProof/>
-              <w:rtl/>
-            </w:rPr>
-            <w:t>תרשים</w:t>
-          </w:r>
-          <w:r>
-            <w:rPr>
-              <w:rStyle w:val="Hyperlink"/>
-              <w:noProof/>
-              <w:rtl/>
-            </w:rPr>
-            <w:t xml:space="preserve"> </w:t>
-          </w:r>
-          <w:r>
-            <w:rPr>
-              <w:rStyle w:val="Hyperlink"/>
-              <w:rFonts w:hint="eastAsia"/>
-              <w:noProof/>
-              <w:rtl/>
-            </w:rPr>
-            <w:t>זרימה</w:t>
-          </w:r>
-          <w:r>
-            <w:rPr>
-              <w:rStyle w:val="Hyperlink"/>
-              <w:noProof/>
-              <w:rtl/>
-            </w:rPr>
-            <w:t xml:space="preserve"> </w:t>
-          </w:r>
-          <w:r>
-            <w:rPr>
-              <w:rStyle w:val="Hyperlink"/>
-              <w:rFonts w:hint="eastAsia"/>
-              <w:noProof/>
-              <w:rtl/>
-            </w:rPr>
-            <w:t>כללי</w:t>
-          </w:r>
-          <w:r>
-            <w:rPr>
-              <w:rStyle w:val="Hyperlink"/>
-              <w:noProof/>
-              <w:rtl/>
-            </w:rPr>
-            <w:t xml:space="preserve"> </w:t>
-          </w:r>
-          <w:r>
-            <w:rPr>
-              <w:rStyle w:val="Hyperlink"/>
-              <w:rFonts w:hint="eastAsia"/>
-              <w:noProof/>
-              <w:rtl/>
-            </w:rPr>
-            <w:t>של</w:t>
-          </w:r>
-          <w:r>
-            <w:rPr>
-              <w:rStyle w:val="Hyperlink"/>
-              <w:noProof/>
-              <w:rtl/>
-            </w:rPr>
-            <w:t xml:space="preserve"> </w:t>
-          </w:r>
-          <w:r>
-            <w:rPr>
-              <w:rStyle w:val="Hyperlink"/>
-              <w:rFonts w:hint="eastAsia"/>
-              <w:noProof/>
-              <w:rtl/>
-            </w:rPr>
-            <w:t>האלגוריתם</w:t>
-          </w:r>
-          <w:r>
-            <w:rPr>
-              <w:rStyle w:val="Hyperlink"/>
-              <w:noProof/>
-              <w:rtl/>
-            </w:rPr>
-            <w:t xml:space="preserve"> (</w:t>
-          </w:r>
-          <w:r>
-            <w:rPr>
-              <w:rStyle w:val="Hyperlink"/>
-              <w:rFonts w:hint="eastAsia"/>
-              <w:noProof/>
-              <w:rtl/>
-            </w:rPr>
-            <w:t>עוד</w:t>
-          </w:r>
-          <w:r>
-            <w:rPr>
-              <w:rStyle w:val="Hyperlink"/>
-              <w:noProof/>
-              <w:rtl/>
-            </w:rPr>
-            <w:t xml:space="preserve"> </w:t>
-          </w:r>
-          <w:r>
-            <w:rPr>
-              <w:rStyle w:val="Hyperlink"/>
-              <w:rFonts w:hint="eastAsia"/>
-              <w:noProof/>
-              <w:rtl/>
-            </w:rPr>
-            <w:t>עתיד</w:t>
-          </w:r>
-          <w:r>
-            <w:rPr>
-              <w:rStyle w:val="Hyperlink"/>
-              <w:noProof/>
-              <w:rtl/>
-            </w:rPr>
-            <w:t xml:space="preserve"> </w:t>
-          </w:r>
-          <w:r>
-            <w:rPr>
-              <w:rStyle w:val="Hyperlink"/>
-              <w:rFonts w:hint="eastAsia"/>
-              <w:noProof/>
-              <w:rtl/>
-            </w:rPr>
-            <w:t>להשתנות</w:t>
-          </w:r>
-          <w:r>
-            <w:rPr>
-              <w:rStyle w:val="Hyperlink"/>
-              <w:noProof/>
-              <w:rtl/>
-            </w:rPr>
-            <w:t>):</w:t>
-          </w:r>
-          <w:r>
-            <w:rPr>
-              <w:noProof/>
-              <w:webHidden/>
-            </w:rPr>
-            <w:tab/>
-          </w:r>
-          <w:r>
-            <w:rPr>
-              <w:rStyle w:val="Hyperlink"/>
-              <w:noProof/>
-              <w:rtl/>
-            </w:rPr>
-            <w:fldChar w:fldCharType="begin"/>
-          </w:r>
-          <w:r>
-            <w:rPr>
-              <w:noProof/>
-              <w:webHidden/>
-            </w:rPr>
-            <w:instrText xml:space="preserve"> PAGEREF _Toc471744878 \h </w:instrText>
-          </w:r>
-          <w:r>
-            <w:rPr>
-              <w:rStyle w:val="Hyperlink"/>
-              <w:noProof/>
-              <w:rtl/>
-            </w:rPr>
-          </w:r>
-          <w:r>
-            <w:rPr>
-              <w:rStyle w:val="Hyperlink"/>
-              <w:noProof/>
-              <w:rtl/>
-            </w:rPr>
-            <w:fldChar w:fldCharType="separate"/>
-          </w:r>
-          <w:r>
-            <w:rPr>
-              <w:noProof/>
-              <w:webHidden/>
-            </w:rPr>
-            <w:t>18</w:t>
-          </w:r>
-          <w:r>
-            <w:rPr>
-              <w:rStyle w:val="Hyperlink"/>
-              <w:noProof/>
-              <w:rtl/>
-            </w:rPr>
-            <w:fldChar w:fldCharType="end"/>
-          </w:r>
-          <w:r>
-            <w:rPr>
-              <w:rStyle w:val="Hyperlink"/>
-              <w:noProof/>
-              <w:rtl/>
-            </w:rPr>
-            <w:fldChar w:fldCharType="end"/>
-          </w:r>
-          <w:bookmarkStart w:id="0" w:name="_GoBack"/>
-          <w:bookmarkEnd w:id="0"/>
+          <w:hyperlink w:anchor="_Toc471744878" w:history="1">
+            <w:r>
+              <w:rPr>
+                <w:rStyle w:val="Hyperlink"/>
+                <w:rFonts w:hint="eastAsia"/>
+                <w:noProof/>
+                <w:rtl/>
+              </w:rPr>
+              <w:t>תרשים</w:t>
+            </w:r>
+            <w:r>
+              <w:rPr>
+                <w:rStyle w:val="Hyperlink"/>
+                <w:noProof/>
+                <w:rtl/>
+              </w:rPr>
+              <w:t xml:space="preserve"> </w:t>
+            </w:r>
+            <w:r>
+              <w:rPr>
+                <w:rStyle w:val="Hyperlink"/>
+                <w:rFonts w:hint="eastAsia"/>
+                <w:noProof/>
+                <w:rtl/>
+              </w:rPr>
+              <w:t>זרימה</w:t>
+            </w:r>
+            <w:r>
+              <w:rPr>
+                <w:rStyle w:val="Hyperlink"/>
+                <w:noProof/>
+                <w:rtl/>
+              </w:rPr>
+              <w:t xml:space="preserve"> </w:t>
+            </w:r>
+            <w:r>
+              <w:rPr>
+                <w:rStyle w:val="Hyperlink"/>
+                <w:rFonts w:hint="eastAsia"/>
+                <w:noProof/>
+                <w:rtl/>
+              </w:rPr>
+              <w:t>כללי</w:t>
+            </w:r>
+            <w:r>
+              <w:rPr>
+                <w:rStyle w:val="Hyperlink"/>
+                <w:noProof/>
+                <w:rtl/>
+              </w:rPr>
+              <w:t xml:space="preserve"> </w:t>
+            </w:r>
+            <w:r>
+              <w:rPr>
+                <w:rStyle w:val="Hyperlink"/>
+                <w:rFonts w:hint="eastAsia"/>
+                <w:noProof/>
+                <w:rtl/>
+              </w:rPr>
+              <w:t>של</w:t>
+            </w:r>
+            <w:r>
+              <w:rPr>
+                <w:rStyle w:val="Hyperlink"/>
+                <w:noProof/>
+                <w:rtl/>
+              </w:rPr>
+              <w:t xml:space="preserve"> </w:t>
+            </w:r>
+            <w:r>
+              <w:rPr>
+                <w:rStyle w:val="Hyperlink"/>
+                <w:rFonts w:hint="eastAsia"/>
+                <w:noProof/>
+                <w:rtl/>
+              </w:rPr>
+              <w:t>האלגוריתם</w:t>
+            </w:r>
+            <w:r>
+              <w:rPr>
+                <w:rStyle w:val="Hyperlink"/>
+                <w:noProof/>
+                <w:rtl/>
+              </w:rPr>
+              <w:t xml:space="preserve"> (</w:t>
+            </w:r>
+            <w:r>
+              <w:rPr>
+                <w:rStyle w:val="Hyperlink"/>
+                <w:rFonts w:hint="eastAsia"/>
+                <w:noProof/>
+                <w:rtl/>
+              </w:rPr>
+              <w:t>עוד</w:t>
+            </w:r>
+            <w:r>
+              <w:rPr>
+                <w:rStyle w:val="Hyperlink"/>
+                <w:noProof/>
+                <w:rtl/>
+              </w:rPr>
+              <w:t xml:space="preserve"> </w:t>
+            </w:r>
+            <w:r>
+              <w:rPr>
+                <w:rStyle w:val="Hyperlink"/>
+                <w:rFonts w:hint="eastAsia"/>
+                <w:noProof/>
+                <w:rtl/>
+              </w:rPr>
+              <w:t>עתיד</w:t>
+            </w:r>
+            <w:r>
+              <w:rPr>
+                <w:rStyle w:val="Hyperlink"/>
+                <w:noProof/>
+                <w:rtl/>
+              </w:rPr>
+              <w:t xml:space="preserve"> </w:t>
+            </w:r>
+            <w:r>
+              <w:rPr>
+                <w:rStyle w:val="Hyperlink"/>
+                <w:rFonts w:hint="eastAsia"/>
+                <w:noProof/>
+                <w:rtl/>
+              </w:rPr>
+              <w:t>להשתנות</w:t>
+            </w:r>
+            <w:r>
+              <w:rPr>
+                <w:rStyle w:val="Hyperlink"/>
+                <w:noProof/>
+                <w:rtl/>
+              </w:rPr>
+              <w:t>):</w:t>
+            </w:r>
+            <w:r>
+              <w:rPr>
+                <w:noProof/>
+                <w:webHidden/>
+              </w:rPr>
+              <w:tab/>
+            </w:r>
+            <w:r>
+              <w:rPr>
+                <w:rStyle w:val="Hyperlink"/>
+                <w:noProof/>
+                <w:rtl/>
+              </w:rPr>
+              <w:fldChar w:fldCharType="begin"/>
+            </w:r>
+            <w:r>
+              <w:rPr>
+                <w:noProof/>
+                <w:webHidden/>
+              </w:rPr>
+              <w:instrText xml:space="preserve"> PAGEREF _Toc471744878 \h </w:instrText>
+            </w:r>
+            <w:r>
+              <w:rPr>
+                <w:rStyle w:val="Hyperlink"/>
+                <w:noProof/>
+                <w:rtl/>
+              </w:rPr>
+            </w:r>
+            <w:r>
+              <w:rPr>
+                <w:rStyle w:val="Hyperlink"/>
+                <w:noProof/>
+                <w:rtl/>
+              </w:rPr>
+              <w:fldChar w:fldCharType="separate"/>
+            </w:r>
+            <w:r>
+              <w:rPr>
+                <w:noProof/>
+                <w:webHidden/>
+              </w:rPr>
+              <w:t>18</w:t>
+            </w:r>
+            <w:r>
+              <w:rPr>
+                <w:rStyle w:val="Hyperlink"/>
+                <w:noProof/>
+                <w:rtl/>
+              </w:rPr>
+              <w:fldChar w:fldCharType="end"/>
+            </w:r>
+          </w:hyperlink>
         </w:p>
         <w:p>
           <w:pPr>
@@ -3373,166 +3352,117 @@
               <w:noProof/>
             </w:rPr>
           </w:pPr>
-          <w:r>
-            <w:rPr>
-              <w:rStyle w:val="Hyperlink"/>
-              <w:noProof/>
-              <w:rtl/>
-            </w:rPr>
-            <w:fldChar w:fldCharType="begin"/>
-          </w:r>
-          <w:r>
-            <w:rPr>
-              <w:rStyle w:val="Hyperlink"/>
-              <w:noProof/>
-            </w:rPr>
-            <w:instrText xml:space="preserve"> </w:instrText>
-          </w:r>
-          <w:r>
-            <w:rPr>
-              <w:noProof/>
-            </w:rPr>
-            <w:instrText>HYPERLINK \l "_Toc471744880"</w:instrText>
-          </w:r>
-          <w:r>
-            <w:rPr>
-              <w:rStyle w:val="Hyperlink"/>
-              <w:noProof/>
-            </w:rPr>
-            <w:instrText xml:space="preserve"> </w:instrText>
-          </w:r>
-          <w:r>
-            <w:rPr>
-              <w:rStyle w:val="Hyperlink"/>
-              <w:noProof/>
-              <w:rtl/>
-            </w:rPr>
-          </w:r>
-          <w:r>
-            <w:rPr>
-              <w:rStyle w:val="Hyperlink"/>
-              <w:noProof/>
-              <w:rtl/>
-            </w:rPr>
-            <w:fldChar w:fldCharType="separate"/>
-          </w:r>
-          <w:r>
-            <w:rPr>
-              <w:rStyle w:val="Hyperlink"/>
-              <w:rFonts w:hint="eastAsia"/>
-              <w:noProof/>
-              <w:shd w:val="clear" w:color="auto" w:fill="FFFFFF"/>
-              <w:rtl/>
-            </w:rPr>
-            <w:t>תיאור</w:t>
-          </w:r>
-          <w:r>
-            <w:rPr>
-              <w:rStyle w:val="Hyperlink"/>
-              <w:noProof/>
-              <w:shd w:val="clear" w:color="auto" w:fill="FFFFFF"/>
-              <w:rtl/>
-            </w:rPr>
-            <w:t xml:space="preserve"> </w:t>
-          </w:r>
-          <w:r>
-            <w:rPr>
-              <w:rStyle w:val="Hyperlink"/>
-              <w:rFonts w:hint="eastAsia"/>
-              <w:noProof/>
-              <w:shd w:val="clear" w:color="auto" w:fill="FFFFFF"/>
-              <w:rtl/>
-            </w:rPr>
-            <w:t>הפתרון</w:t>
-          </w:r>
-          <w:r>
-            <w:rPr>
-              <w:rStyle w:val="Hyperlink"/>
-              <w:noProof/>
-              <w:shd w:val="clear" w:color="auto" w:fill="FFFFFF"/>
-              <w:rtl/>
-            </w:rPr>
-            <w:t xml:space="preserve"> </w:t>
-          </w:r>
-          <w:r>
-            <w:rPr>
-              <w:rStyle w:val="Hyperlink"/>
-              <w:rFonts w:hint="eastAsia"/>
-              <w:noProof/>
-              <w:shd w:val="clear" w:color="auto" w:fill="FFFFFF"/>
-              <w:rtl/>
-            </w:rPr>
-            <w:t>המוצע</w:t>
-          </w:r>
-          <w:r>
-            <w:rPr>
-              <w:rStyle w:val="Hyperlink"/>
-              <w:noProof/>
-              <w:shd w:val="clear" w:color="auto" w:fill="FFFFFF"/>
-              <w:rtl/>
-            </w:rPr>
-            <w:t>:</w:t>
-          </w:r>
-          <w:r>
-            <w:rPr>
-              <w:noProof/>
-              <w:webHidden/>
-            </w:rPr>
-            <w:tab/>
-          </w:r>
-          <w:r>
-            <w:rPr>
-              <w:rStyle w:val="Hyperlink"/>
-              <w:noProof/>
-              <w:rtl/>
-            </w:rPr>
-            <w:fldChar w:fldCharType="begin"/>
-          </w:r>
-          <w:r>
-            <w:rPr>
-              <w:noProof/>
-              <w:webHidden/>
-            </w:rPr>
-            <w:instrText xml:space="preserve"> PAGEREF _Toc471744880 \h </w:instrText>
-          </w:r>
-          <w:r>
-            <w:rPr>
-              <w:rStyle w:val="Hyperlink"/>
-              <w:noProof/>
-              <w:rtl/>
-            </w:rPr>
-          </w:r>
-          <w:r>
-            <w:rPr>
-              <w:rStyle w:val="Hyperlink"/>
-              <w:noProof/>
-              <w:rtl/>
-            </w:rPr>
-            <w:fldChar w:fldCharType="separate"/>
-          </w:r>
-          <w:r>
-            <w:rPr>
-              <w:noProof/>
-              <w:webHidden/>
-            </w:rPr>
-            <w:t>18</w:t>
-          </w:r>
-          <w:r>
-            <w:rPr>
-              <w:rStyle w:val="Hyperlink"/>
-              <w:noProof/>
-              <w:rtl/>
-            </w:rPr>
-            <w:fldChar w:fldCharType="end"/>
-          </w:r>
-          <w:r>
-            <w:rPr>
-              <w:rStyle w:val="Hyperlink"/>
-              <w:noProof/>
-              <w:rtl/>
-            </w:rPr>
-            <w:fldChar w:fldCharType="end"/>
-          </w:r>
+          <w:hyperlink w:anchor="_Toc471744880" w:history="1">
+            <w:r>
+              <w:rPr>
+                <w:rStyle w:val="Hyperlink"/>
+                <w:rFonts w:hint="eastAsia"/>
+                <w:noProof/>
+                <w:shd w:val="clear" w:color="auto" w:fill="FFFFFF"/>
+                <w:rtl/>
+              </w:rPr>
+              <w:t>תיאור</w:t>
+            </w:r>
+            <w:r>
+              <w:rPr>
+                <w:rStyle w:val="Hyperlink"/>
+                <w:noProof/>
+                <w:shd w:val="clear" w:color="auto" w:fill="FFFFFF"/>
+                <w:rtl/>
+              </w:rPr>
+              <w:t xml:space="preserve"> </w:t>
+            </w:r>
+            <w:r>
+              <w:rPr>
+                <w:rStyle w:val="Hyperlink"/>
+                <w:rFonts w:hint="eastAsia"/>
+                <w:noProof/>
+                <w:shd w:val="clear" w:color="auto" w:fill="FFFFFF"/>
+                <w:rtl/>
+              </w:rPr>
+              <w:t>הפתרון</w:t>
+            </w:r>
+            <w:r>
+              <w:rPr>
+                <w:rStyle w:val="Hyperlink"/>
+                <w:noProof/>
+                <w:shd w:val="clear" w:color="auto" w:fill="FFFFFF"/>
+                <w:rtl/>
+              </w:rPr>
+              <w:t xml:space="preserve"> </w:t>
+            </w:r>
+            <w:r>
+              <w:rPr>
+                <w:rStyle w:val="Hyperlink"/>
+                <w:rFonts w:hint="eastAsia"/>
+                <w:noProof/>
+                <w:shd w:val="clear" w:color="auto" w:fill="FFFFFF"/>
+                <w:rtl/>
+              </w:rPr>
+              <w:t>המוצע</w:t>
+            </w:r>
+            <w:r>
+              <w:rPr>
+                <w:rStyle w:val="Hyperlink"/>
+                <w:noProof/>
+                <w:shd w:val="clear" w:color="auto" w:fill="FFFFFF"/>
+                <w:rtl/>
+              </w:rPr>
+              <w:t>:</w:t>
+            </w:r>
+            <w:r>
+              <w:rPr>
+                <w:noProof/>
+                <w:webHidden/>
+              </w:rPr>
+              <w:tab/>
+            </w:r>
+            <w:r>
+              <w:rPr>
+                <w:rStyle w:val="Hyperlink"/>
+                <w:noProof/>
+                <w:rtl/>
+              </w:rPr>
+              <w:fldChar w:fldCharType="begin"/>
+            </w:r>
+            <w:r>
+              <w:rPr>
+                <w:noProof/>
+                <w:webHidden/>
+              </w:rPr>
+              <w:instrText xml:space="preserve"> PAGEREF _Toc471744880 \h </w:instrText>
+            </w:r>
+            <w:r>
+              <w:rPr>
+                <w:rStyle w:val="Hyperlink"/>
+                <w:noProof/>
+                <w:rtl/>
+              </w:rPr>
+            </w:r>
+            <w:r>
+              <w:rPr>
+                <w:rStyle w:val="Hyperlink"/>
+                <w:noProof/>
+                <w:rtl/>
+              </w:rPr>
+              <w:fldChar w:fldCharType="separate"/>
+            </w:r>
+            <w:r>
+              <w:rPr>
+                <w:noProof/>
+                <w:webHidden/>
+              </w:rPr>
+              <w:t>18</w:t>
+            </w:r>
+            <w:r>
+              <w:rPr>
+                <w:rStyle w:val="Hyperlink"/>
+                <w:noProof/>
+                <w:rtl/>
+              </w:rPr>
+              <w:fldChar w:fldCharType="end"/>
+            </w:r>
+          </w:hyperlink>
         </w:p>
         <w:p>
           <w:pPr>
@@ -4759,6 +4689,7 @@
               <w:bCs/>
               <w:lang w:val="he-IL"/>
             </w:rPr>
+            <w:lastRenderedPageBreak/>
             <w:fldChar w:fldCharType="end"/>
           </w:r>
         </w:p>
@@ -5920,7 +5851,7 @@
                     </pic:cNvPicPr>
                   </pic:nvPicPr>
                   <pic:blipFill>
-                    <a:blip r:embed="rId9">
+                    <a:blip r:embed="rId10">
                       <a:extLst>
                         <a:ext uri="{28A0092B-C50C-407E-A947-70E740481C1C}">
                           <a14:useLocalDpi xmlns:a14="http://schemas.microsoft.com/office/drawing/2010/main" val="0"/>
@@ -7297,7 +7228,7 @@
                     </pic:cNvPicPr>
                   </pic:nvPicPr>
                   <pic:blipFill>
-                    <a:blip r:embed="rId10">
+                    <a:blip r:embed="rId11">
                       <a:extLst>
                         <a:ext uri="{28A0092B-C50C-407E-A947-70E740481C1C}">
                           <a14:useLocalDpi xmlns:a14="http://schemas.microsoft.com/office/drawing/2010/main" val="0"/>
@@ -7495,7 +7426,7 @@
                     </pic:cNvPicPr>
                   </pic:nvPicPr>
                   <pic:blipFill>
-                    <a:blip r:embed="rId11">
+                    <a:blip r:embed="rId12">
                       <a:extLst>
                         <a:ext uri="{28A0092B-C50C-407E-A947-70E740481C1C}">
                           <a14:useLocalDpi xmlns:a14="http://schemas.microsoft.com/office/drawing/2010/main" val="0"/>
@@ -8624,7 +8555,7 @@
                     </pic:cNvPicPr>
                   </pic:nvPicPr>
                   <pic:blipFill>
-                    <a:blip r:embed="rId12">
+                    <a:blip r:embed="rId13">
                       <a:extLst>
                         <a:ext uri="{28A0092B-C50C-407E-A947-70E740481C1C}">
                           <a14:useLocalDpi xmlns:a14="http://schemas.microsoft.com/office/drawing/2010/main" val="0"/>
@@ -9453,7 +9384,7 @@
         </w:rPr>
         <w:t> </w:t>
       </w:r>
-      <w:hyperlink r:id="rId13" w:tooltip="סיבית" w:history="1">
+      <w:hyperlink r:id="rId14" w:tooltip="סיבית" w:history="1">
         <w:r>
           <w:rPr>
             <w:rFonts w:asciiTheme="minorBidi" w:hAnsiTheme="minorBidi"/>
@@ -9559,7 +9490,7 @@
         </w:rPr>
         <w:t> </w:t>
       </w:r>
-      <w:hyperlink r:id="rId14" w:tooltip="חבילת מידע" w:history="1">
+      <w:hyperlink r:id="rId15" w:tooltip="חבילת מידע" w:history="1">
         <w:r>
           <w:rPr>
             <w:rFonts w:asciiTheme="minorBidi" w:hAnsiTheme="minorBidi"/>
@@ -13832,7 +13763,7 @@
                     </pic:cNvPicPr>
                   </pic:nvPicPr>
                   <pic:blipFill>
-                    <a:blip r:embed="rId15">
+                    <a:blip r:embed="rId16">
                       <a:extLst>
                         <a:ext uri="{28A0092B-C50C-407E-A947-70E740481C1C}">
                           <a14:useLocalDpi xmlns:a14="http://schemas.microsoft.com/office/drawing/2010/main" val="0"/>
@@ -14727,7 +14658,7 @@
                     </pic:cNvPicPr>
                   </pic:nvPicPr>
                   <pic:blipFill>
-                    <a:blip r:embed="rId16">
+                    <a:blip r:embed="rId17">
                       <a:extLst>
                         <a:ext uri="{28A0092B-C50C-407E-A947-70E740481C1C}">
                           <a14:useLocalDpi xmlns:a14="http://schemas.microsoft.com/office/drawing/2010/main" val="0"/>
@@ -15832,7 +15763,7 @@
                     </pic:cNvPicPr>
                   </pic:nvPicPr>
                   <pic:blipFill>
-                    <a:blip r:embed="rId17">
+                    <a:blip r:embed="rId18">
                       <a:extLst>
                         <a:ext uri="{28A0092B-C50C-407E-A947-70E740481C1C}">
                           <a14:useLocalDpi xmlns:a14="http://schemas.microsoft.com/office/drawing/2010/main" val="0"/>
@@ -16021,7 +15952,7 @@
                     </pic:cNvPicPr>
                   </pic:nvPicPr>
                   <pic:blipFill>
-                    <a:blip r:embed="rId18">
+                    <a:blip r:embed="rId19">
                       <a:extLst>
                         <a:ext uri="{28A0092B-C50C-407E-A947-70E740481C1C}">
                           <a14:useLocalDpi xmlns:a14="http://schemas.microsoft.com/office/drawing/2010/main" val="0"/>
@@ -17034,7 +16965,7 @@
                     </pic:cNvPicPr>
                   </pic:nvPicPr>
                   <pic:blipFill>
-                    <a:blip r:embed="rId19">
+                    <a:blip r:embed="rId20">
                       <a:extLst>
                         <a:ext uri="{28A0092B-C50C-407E-A947-70E740481C1C}">
                           <a14:useLocalDpi xmlns:a14="http://schemas.microsoft.com/office/drawing/2010/main" val="0"/>
@@ -17309,7 +17240,7 @@
                     </pic:cNvPicPr>
                   </pic:nvPicPr>
                   <pic:blipFill>
-                    <a:blip r:embed="rId20" cstate="print">
+                    <a:blip r:embed="rId21" cstate="print">
                       <a:extLst>
                         <a:ext uri="{28A0092B-C50C-407E-A947-70E740481C1C}">
                           <a14:useLocalDpi xmlns:a14="http://schemas.microsoft.com/office/drawing/2010/main" val="0"/>
@@ -17362,7 +17293,7 @@
                     </pic:cNvPicPr>
                   </pic:nvPicPr>
                   <pic:blipFill>
-                    <a:blip r:embed="rId21" cstate="print">
+                    <a:blip r:embed="rId22" cstate="print">
                       <a:extLst>
                         <a:ext uri="{28A0092B-C50C-407E-A947-70E740481C1C}">
                           <a14:useLocalDpi xmlns:a14="http://schemas.microsoft.com/office/drawing/2010/main" val="0"/>
@@ -17547,7 +17478,7 @@
                     </pic:cNvPicPr>
                   </pic:nvPicPr>
                   <pic:blipFill>
-                    <a:blip r:embed="rId22">
+                    <a:blip r:embed="rId23">
                       <a:extLst>
                         <a:ext uri="{28A0092B-C50C-407E-A947-70E740481C1C}">
                           <a14:useLocalDpi xmlns:a14="http://schemas.microsoft.com/office/drawing/2010/main" val="0"/>
@@ -18121,7 +18052,7 @@
                     </pic:cNvPicPr>
                   </pic:nvPicPr>
                   <pic:blipFill>
-                    <a:blip r:embed="rId23">
+                    <a:blip r:embed="rId24">
                       <a:extLst>
                         <a:ext uri="{28A0092B-C50C-407E-A947-70E740481C1C}">
                           <a14:useLocalDpi xmlns:a14="http://schemas.microsoft.com/office/drawing/2010/main" val="0"/>
@@ -21939,7 +21870,7 @@
           <w:szCs w:val="28"/>
         </w:rPr>
       </w:pPr>
-      <w:hyperlink r:id="rId24" w:history="1">
+      <w:hyperlink r:id="rId25" w:history="1">
         <w:r>
           <w:rPr>
             <w:rStyle w:val="Hyperlink"/>
@@ -21994,7 +21925,7 @@
           <w:szCs w:val="28"/>
         </w:rPr>
       </w:pPr>
-      <w:hyperlink r:id="rId25" w:history="1">
+      <w:hyperlink r:id="rId26" w:history="1">
         <w:r>
           <w:rPr>
             <w:rStyle w:val="Hyperlink"/>
@@ -22056,7 +21987,7 @@
           <w:szCs w:val="28"/>
         </w:rPr>
       </w:pPr>
-      <w:hyperlink r:id="rId26" w:history="1">
+      <w:hyperlink r:id="rId27" w:history="1">
         <w:r>
           <w:rPr>
             <w:rStyle w:val="Hyperlink"/>
@@ -22125,7 +22056,7 @@
           <w:szCs w:val="28"/>
         </w:rPr>
       </w:pPr>
-      <w:hyperlink r:id="rId27" w:history="1">
+      <w:hyperlink r:id="rId28" w:history="1">
         <w:r>
           <w:rPr>
             <w:rStyle w:val="Hyperlink"/>
@@ -22179,7 +22110,7 @@
           <w:szCs w:val="28"/>
         </w:rPr>
       </w:pPr>
-      <w:hyperlink r:id="rId28" w:history="1">
+      <w:hyperlink r:id="rId29" w:history="1">
         <w:r>
           <w:rPr>
             <w:rStyle w:val="Hyperlink"/>
@@ -22230,7 +22161,7 @@
           <w:szCs w:val="28"/>
         </w:rPr>
       </w:pPr>
-      <w:hyperlink r:id="rId29" w:history="1">
+      <w:hyperlink r:id="rId30" w:history="1">
         <w:r>
           <w:rPr>
             <w:rStyle w:val="Hyperlink"/>
@@ -22275,7 +22206,7 @@
           <w:szCs w:val="28"/>
         </w:rPr>
       </w:pPr>
-      <w:hyperlink r:id="rId30" w:history="1">
+      <w:hyperlink r:id="rId31" w:history="1">
         <w:r>
           <w:rPr>
             <w:rStyle w:val="Hyperlink"/>
@@ -22346,7 +22277,7 @@
           <w:szCs w:val="28"/>
         </w:rPr>
       </w:pPr>
-      <w:hyperlink r:id="rId31" w:history="1">
+      <w:hyperlink r:id="rId32" w:history="1">
         <w:r>
           <w:rPr>
             <w:rStyle w:val="Hyperlink"/>
@@ -22391,7 +22322,7 @@
           <w:szCs w:val="28"/>
         </w:rPr>
       </w:pPr>
-      <w:hyperlink r:id="rId32" w:history="1">
+      <w:hyperlink r:id="rId33" w:history="1">
         <w:r>
           <w:rPr>
             <w:rStyle w:val="Hyperlink"/>
@@ -22408,6 +22339,7 @@
         <w:rPr>
           <w:sz w:val="28"/>
           <w:szCs w:val="28"/>
+          <w:rtl/>
         </w:rPr>
       </w:pPr>
       <w:r>
@@ -22426,6 +22358,50 @@
         </w:rPr>
         <w:t>rfc2866</w:t>
       </w:r>
+    </w:p>
+    <w:p>
+      <w:pPr>
+        <w:rPr>
+          <w:sz w:val="28"/>
+          <w:szCs w:val="28"/>
+        </w:rPr>
+      </w:pPr>
+      <w:hyperlink r:id="rId34" w:history="1">
+        <w:r>
+          <w:rPr>
+            <w:rStyle w:val="Hyperlink"/>
+            <w:sz w:val="28"/>
+            <w:szCs w:val="28"/>
+          </w:rPr>
+          <w:t>https://technet.microsoft.com/en-us/library/cc726017(v=ws.10).aspx</w:t>
+        </w:r>
+      </w:hyperlink>
+    </w:p>
+    <w:p>
+      <w:pPr>
+        <w:bidi/>
+        <w:rPr>
+          <w:sz w:val="28"/>
+          <w:szCs w:val="28"/>
+        </w:rPr>
+      </w:pPr>
+      <w:r>
+        <w:rPr>
+          <w:sz w:val="28"/>
+          <w:szCs w:val="28"/>
+        </w:rPr>
+        <w:t>RADIUS Protocol and Components</w:t>
+      </w:r>
+    </w:p>
+    <w:p>
+      <w:pPr>
+        <w:bidi/>
+        <w:rPr>
+          <w:sz w:val="28"/>
+          <w:szCs w:val="28"/>
+          <w:rtl/>
+        </w:rPr>
+      </w:pPr>
     </w:p>
     <w:p>
       <w:pPr>
@@ -23110,7 +23086,6 @@
               </w:rPr>
               <w:t xml:space="preserve"> עדכון מצב </w:t>
             </w:r>
-            <w:proofErr w:type="spellStart"/>
             <w:r>
               <w:rPr>
                 <w:rFonts w:hint="cs"/>
@@ -23118,9 +23093,8 @@
                 <w:szCs w:val="28"/>
                 <w:rtl/>
               </w:rPr>
-              <w:t>הפרוייקט</w:t>
-            </w:r>
-            <w:proofErr w:type="spellEnd"/>
+              <w:t>הפרויקט</w:t>
+            </w:r>
           </w:p>
         </w:tc>
       </w:tr>
@@ -24643,7 +24617,7 @@
                     </pic:cNvPicPr>
                   </pic:nvPicPr>
                   <pic:blipFill>
-                    <a:blip r:embed="rId33">
+                    <a:blip r:embed="rId35">
                       <a:extLst>
                         <a:ext uri="{28A0092B-C50C-407E-A947-70E740481C1C}">
                           <a14:useLocalDpi xmlns:a14="http://schemas.microsoft.com/office/drawing/2010/main" val="0"/>
@@ -24697,6 +24671,7 @@
         <w:rPr>
           <w:noProof/>
         </w:rPr>
+        <w:lastRenderedPageBreak/>
         <w:drawing>
           <wp:inline distT="0" distB="0" distL="0" distR="0" wp14:anchorId="7B095878" wp14:editId="3093FE83">
             <wp:extent cx="3644900" cy="3243627"/>
@@ -24715,7 +24690,7 @@
                     </pic:cNvPicPr>
                   </pic:nvPicPr>
                   <pic:blipFill>
-                    <a:blip r:embed="rId34">
+                    <a:blip r:embed="rId36">
                       <a:extLst>
                         <a:ext uri="{28A0092B-C50C-407E-A947-70E740481C1C}">
                           <a14:useLocalDpi xmlns:a14="http://schemas.microsoft.com/office/drawing/2010/main" val="0"/>
@@ -24760,7 +24735,6 @@
         <w:rPr>
           <w:noProof/>
         </w:rPr>
-        <w:lastRenderedPageBreak/>
         <w:drawing>
           <wp:inline distT="0" distB="0" distL="0" distR="0" wp14:anchorId="3ADFA217" wp14:editId="09BAE8E8">
             <wp:extent cx="2654300" cy="2109470"/>
@@ -24775,7 +24749,7 @@
                     <pic:cNvPicPr/>
                   </pic:nvPicPr>
                   <pic:blipFill>
-                    <a:blip r:embed="rId16">
+                    <a:blip r:embed="rId17">
                       <a:extLst>
                         <a:ext uri="{28A0092B-C50C-407E-A947-70E740481C1C}">
                           <a14:useLocalDpi xmlns:a14="http://schemas.microsoft.com/office/drawing/2010/main" val="0"/>
@@ -24808,8 +24782,8 @@
       </w:r>
     </w:p>
     <w:sectPr>
-      <w:headerReference w:type="default" r:id="rId35"/>
-      <w:footerReference w:type="default" r:id="rId36"/>
+      <w:headerReference w:type="default" r:id="rId37"/>
+      <w:footerReference w:type="default" r:id="rId38"/>
       <w:pgSz w:w="12240" w:h="15840"/>
       <w:pgMar w:top="1440" w:right="1440" w:bottom="1440" w:left="1440" w:header="720" w:footer="720" w:gutter="0"/>
       <w:cols w:space="720"/>
@@ -28871,7 +28845,7 @@
 </file>
 
 <file path=customXml/itemProps1.xml><?xml version="1.0" encoding="utf-8"?>
-<ds:datastoreItem xmlns:ds="http://schemas.openxmlformats.org/officeDocument/2006/customXml" ds:itemID="{D21D6222-3530-4C61-9908-44FDDBC2F66F}">
+<ds:datastoreItem xmlns:ds="http://schemas.openxmlformats.org/officeDocument/2006/customXml" ds:itemID="{800A483F-8700-46B1-8768-896AB1659540}">
   <ds:schemaRefs>
     <ds:schemaRef ds:uri="http://schemas.openxmlformats.org/officeDocument/2006/bibliography"/>
   </ds:schemaRefs>

</xml_diff>